<commit_message>
Added upcoming list update interval on controller
</commit_message>
<xml_diff>
--- a/Testing.docx
+++ b/Testing.docx
@@ -5120,7 +5120,7 @@
 </file>
 
 <file path=word/styles.xml><?xml version="1.0" encoding="utf-8"?>
-<w:styles xmlns:mc="http://schemas.openxmlformats.org/markup-compatibility/2006" xmlns:r="http://schemas.openxmlformats.org/officeDocument/2006/relationships" xmlns:w="http://schemas.openxmlformats.org/wordprocessingml/2006/main" xmlns:w14="http://schemas.microsoft.com/office/word/2010/wordml" xmlns:w15="http://schemas.microsoft.com/office/word/2012/wordml" mc:Ignorable="w14 w15">
+<w:styles xmlns:wp14="http://schemas.microsoft.com/office/word/2010/wordprocessingDrawing" xmlns:mc="http://schemas.openxmlformats.org/markup-compatibility/2006" xmlns:r="http://schemas.openxmlformats.org/officeDocument/2006/relationships" xmlns:w="http://schemas.openxmlformats.org/wordprocessingml/2006/main" xmlns:w14="http://schemas.microsoft.com/office/word/2010/wordml" xmlns:w15="http://schemas.microsoft.com/office/word/2012/wordml" mc:Ignorable="w14 w15 wp14">
   <w:docDefaults>
     <w:rPrDefault>
       <w:rPr>
@@ -5550,12 +5550,12 @@
     </w:pPr>
     <w:tblPr>
       <w:tblBorders>
-        <w:top w:val="single" w:sz="4" w:space="0" w:color="auto"/>
-        <w:left w:val="single" w:sz="4" w:space="0" w:color="auto"/>
-        <w:bottom w:val="single" w:sz="4" w:space="0" w:color="auto"/>
-        <w:right w:val="single" w:sz="4" w:space="0" w:color="auto"/>
-        <w:insideH w:val="single" w:sz="4" w:space="0" w:color="auto"/>
-        <w:insideV w:val="single" w:sz="4" w:space="0" w:color="auto"/>
+        <w:top w:val="single" w:color="auto" w:sz="4" w:space="0"/>
+        <w:left w:val="single" w:color="auto" w:sz="4" w:space="0"/>
+        <w:bottom w:val="single" w:color="auto" w:sz="4" w:space="0"/>
+        <w:right w:val="single" w:color="auto" w:sz="4" w:space="0"/>
+        <w:insideH w:val="single" w:color="auto" w:sz="4" w:space="0"/>
+        <w:insideV w:val="single" w:color="auto" w:sz="4" w:space="0"/>
       </w:tblBorders>
     </w:tblPr>
   </w:style>
@@ -5571,12 +5571,12 @@
       <w:tblStyleRowBandSize w:val="1"/>
       <w:tblStyleColBandSize w:val="1"/>
       <w:tblBorders>
-        <w:top w:val="single" w:sz="4" w:space="0" w:color="FFFFFF" w:themeColor="background1"/>
-        <w:left w:val="single" w:sz="4" w:space="0" w:color="FFFFFF" w:themeColor="background1"/>
-        <w:bottom w:val="single" w:sz="4" w:space="0" w:color="FFFFFF" w:themeColor="background1"/>
-        <w:right w:val="single" w:sz="4" w:space="0" w:color="FFFFFF" w:themeColor="background1"/>
-        <w:insideH w:val="single" w:sz="4" w:space="0" w:color="FFFFFF" w:themeColor="background1"/>
-        <w:insideV w:val="single" w:sz="4" w:space="0" w:color="FFFFFF" w:themeColor="background1"/>
+        <w:top w:val="single" w:color="FFFFFF" w:themeColor="background1" w:sz="4" w:space="0"/>
+        <w:left w:val="single" w:color="FFFFFF" w:themeColor="background1" w:sz="4" w:space="0"/>
+        <w:bottom w:val="single" w:color="FFFFFF" w:themeColor="background1" w:sz="4" w:space="0"/>
+        <w:right w:val="single" w:color="FFFFFF" w:themeColor="background1" w:sz="4" w:space="0"/>
+        <w:insideH w:val="single" w:color="FFFFFF" w:themeColor="background1" w:sz="4" w:space="0"/>
+        <w:insideV w:val="single" w:color="FFFFFF" w:themeColor="background1" w:sz="4" w:space="0"/>
       </w:tblBorders>
     </w:tblPr>
     <w:tcPr>
@@ -5591,9 +5591,9 @@
       <w:tblPr/>
       <w:tcPr>
         <w:tcBorders>
-          <w:top w:val="single" w:sz="4" w:space="0" w:color="FFFFFF" w:themeColor="background1"/>
-          <w:left w:val="single" w:sz="4" w:space="0" w:color="FFFFFF" w:themeColor="background1"/>
-          <w:right w:val="single" w:sz="4" w:space="0" w:color="FFFFFF" w:themeColor="background1"/>
+          <w:top w:val="single" w:color="FFFFFF" w:themeColor="background1" w:sz="4" w:space="0"/>
+          <w:left w:val="single" w:color="FFFFFF" w:themeColor="background1" w:sz="4" w:space="0"/>
+          <w:right w:val="single" w:color="FFFFFF" w:themeColor="background1" w:sz="4" w:space="0"/>
           <w:insideH w:val="nil"/>
           <w:insideV w:val="nil"/>
         </w:tcBorders>
@@ -5609,9 +5609,9 @@
       <w:tblPr/>
       <w:tcPr>
         <w:tcBorders>
-          <w:left w:val="single" w:sz="4" w:space="0" w:color="FFFFFF" w:themeColor="background1"/>
-          <w:bottom w:val="single" w:sz="4" w:space="0" w:color="FFFFFF" w:themeColor="background1"/>
-          <w:right w:val="single" w:sz="4" w:space="0" w:color="FFFFFF" w:themeColor="background1"/>
+          <w:left w:val="single" w:color="FFFFFF" w:themeColor="background1" w:sz="4" w:space="0"/>
+          <w:bottom w:val="single" w:color="FFFFFF" w:themeColor="background1" w:sz="4" w:space="0"/>
+          <w:right w:val="single" w:color="FFFFFF" w:themeColor="background1" w:sz="4" w:space="0"/>
           <w:insideH w:val="nil"/>
           <w:insideV w:val="nil"/>
         </w:tcBorders>
@@ -5627,9 +5627,9 @@
       <w:tblPr/>
       <w:tcPr>
         <w:tcBorders>
-          <w:top w:val="single" w:sz="4" w:space="0" w:color="FFFFFF" w:themeColor="background1"/>
-          <w:left w:val="single" w:sz="4" w:space="0" w:color="FFFFFF" w:themeColor="background1"/>
-          <w:bottom w:val="single" w:sz="4" w:space="0" w:color="FFFFFF" w:themeColor="background1"/>
+          <w:top w:val="single" w:color="FFFFFF" w:themeColor="background1" w:sz="4" w:space="0"/>
+          <w:left w:val="single" w:color="FFFFFF" w:themeColor="background1" w:sz="4" w:space="0"/>
+          <w:bottom w:val="single" w:color="FFFFFF" w:themeColor="background1" w:sz="4" w:space="0"/>
           <w:insideV w:val="nil"/>
         </w:tcBorders>
         <w:shd w:val="clear" w:color="auto" w:fill="5B9BD5" w:themeFill="accent1"/>
@@ -5644,9 +5644,9 @@
       <w:tblPr/>
       <w:tcPr>
         <w:tcBorders>
-          <w:top w:val="single" w:sz="4" w:space="0" w:color="FFFFFF" w:themeColor="background1"/>
-          <w:bottom w:val="single" w:sz="4" w:space="0" w:color="FFFFFF" w:themeColor="background1"/>
-          <w:right w:val="single" w:sz="4" w:space="0" w:color="FFFFFF" w:themeColor="background1"/>
+          <w:top w:val="single" w:color="FFFFFF" w:themeColor="background1" w:sz="4" w:space="0"/>
+          <w:bottom w:val="single" w:color="FFFFFF" w:themeColor="background1" w:sz="4" w:space="0"/>
+          <w:right w:val="single" w:color="FFFFFF" w:themeColor="background1" w:sz="4" w:space="0"/>
           <w:insideV w:val="nil"/>
         </w:tcBorders>
         <w:shd w:val="clear" w:color="auto" w:fill="5B9BD5" w:themeFill="accent1"/>

</xml_diff>